<commit_message>
removed personal info from actual resume copy that will be displayed online
</commit_message>
<xml_diff>
--- a/assets/files/Application-Ready-Resume.docx
+++ b/assets/files/Application-Ready-Resume.docx
@@ -32,11 +32,10 @@
         </w:r>
       </w:hyperlink>
       <w:r>
-        <w:t xml:space="preserve"> | 285 Timer Road, Vidor, TX 77662 | 409-678-4022</w:t>
-      </w:r>
-      <w:r>
-        <w:br/>
-      </w:r>
+        <w:t xml:space="preserve"> | </w:t>
+      </w:r>
+    </w:p>
+    <w:p>
       <w:r>
         <w:rPr>
           <w:b/>
@@ -58,23 +57,7 @@
             <w:b/>
             <w:bCs/>
           </w:rPr>
-          <w:t>Amm</w:t>
-        </w:r>
-        <w:r>
-          <w:rPr>
-            <w:rStyle w:val="Hyperlink"/>
-            <w:b/>
-            <w:bCs/>
-          </w:rPr>
-          <w:t>o</w:t>
-        </w:r>
-        <w:r>
-          <w:rPr>
-            <w:rStyle w:val="Hyperlink"/>
-            <w:b/>
-            <w:bCs/>
-          </w:rPr>
-          <w:t>n Allen</w:t>
+          <w:t>Ammon Allen</w:t>
         </w:r>
       </w:hyperlink>
       <w:r>
@@ -95,26 +78,14 @@
           <w:rPr>
             <w:rStyle w:val="Hyperlink"/>
           </w:rPr>
-          <w:t>Amm</w:t>
-        </w:r>
-        <w:r>
-          <w:rPr>
-            <w:rStyle w:val="Hyperlink"/>
-          </w:rPr>
-          <w:t>o</w:t>
-        </w:r>
-        <w:r>
-          <w:rPr>
-            <w:rStyle w:val="Hyperlink"/>
-          </w:rPr>
-          <w:t>nAllen23</w:t>
+          <w:t>AmmonAllen23</w:t>
         </w:r>
       </w:hyperlink>
     </w:p>
     <w:p>
       <w:r>
         <w:pict w14:anchorId="5E473A02">
-          <v:rect id="_x0000_i1061" style="width:0;height:1.5pt" o:hralign="center" o:hrstd="t" o:hr="t" fillcolor="#a0a0a0" stroked="f"/>
+          <v:rect id="_x0000_i1025" style="width:0;height:1.5pt" o:hralign="center" o:hrstd="t" o:hr="t" fillcolor="#a0a0a0" stroked="f"/>
         </w:pict>
       </w:r>
     </w:p>
@@ -138,10 +109,7 @@
         <w:t>Driven computer science student and bilingual professional</w:t>
       </w:r>
       <w:r>
-        <w:t xml:space="preserve"> </w:t>
-      </w:r>
-      <w:r>
-        <w:t>(Spanish)</w:t>
+        <w:t xml:space="preserve"> (Spanish)</w:t>
       </w:r>
       <w:r>
         <w:t xml:space="preserve"> with a 4.0 GPA at Lamar University, skilled in Java, C++, and foundational programming concepts. Passionate about software development, innovative problem-solving, and effective teamwork. Seeking a software engineering internship to apply and expand technical skills in a collaborative environment.</w:t>
@@ -150,7 +118,7 @@
     <w:p>
       <w:r>
         <w:pict w14:anchorId="6D89587C">
-          <v:rect id="_x0000_i1062" style="width:0;height:1.5pt" o:hralign="center" o:hrstd="t" o:hr="t" fillcolor="#a0a0a0" stroked="f"/>
+          <v:rect id="_x0000_i1026" style="width:0;height:1.5pt" o:hralign="center" o:hrstd="t" o:hr="t" fillcolor="#a0a0a0" stroked="f"/>
         </w:pict>
       </w:r>
     </w:p>
@@ -244,7 +212,7 @@
     <w:p>
       <w:r>
         <w:pict w14:anchorId="49146D41">
-          <v:rect id="_x0000_i1063" style="width:0;height:1.5pt" o:hralign="center" o:hrstd="t" o:hr="t" fillcolor="#a0a0a0" stroked="f"/>
+          <v:rect id="_x0000_i1027" style="width:0;height:1.5pt" o:hralign="center" o:hrstd="t" o:hr="t" fillcolor="#a0a0a0" stroked="f"/>
         </w:pict>
       </w:r>
     </w:p>
@@ -305,7 +273,7 @@
       <w:r>
         <w:lastRenderedPageBreak/>
         <w:pict w14:anchorId="2FB03925">
-          <v:rect id="_x0000_i1064" style="width:0;height:1.5pt" o:hralign="center" o:hrstd="t" o:hr="t" fillcolor="#a0a0a0" stroked="f"/>
+          <v:rect id="_x0000_i1028" style="width:0;height:1.5pt" o:hralign="center" o:hrstd="t" o:hr="t" fillcolor="#a0a0a0" stroked="f"/>
         </w:pict>
       </w:r>
     </w:p>
@@ -518,7 +486,7 @@
     <w:p>
       <w:r>
         <w:pict w14:anchorId="168D14D0">
-          <v:rect id="_x0000_i1065" style="width:0;height:1.5pt" o:hralign="center" o:hrstd="t" o:hr="t" fillcolor="#a0a0a0" stroked="f"/>
+          <v:rect id="_x0000_i1029" style="width:0;height:1.5pt" o:hralign="center" o:hrstd="t" o:hr="t" fillcolor="#a0a0a0" stroked="f"/>
         </w:pict>
       </w:r>
     </w:p>
@@ -585,7 +553,7 @@
     <w:p>
       <w:r>
         <w:pict w14:anchorId="3D643745">
-          <v:rect id="_x0000_i1066" style="width:0;height:1.5pt" o:hralign="center" o:hrstd="t" o:hr="t" fillcolor="#a0a0a0" stroked="f"/>
+          <v:rect id="_x0000_i1030" style="width:0;height:1.5pt" o:hralign="center" o:hrstd="t" o:hr="t" fillcolor="#a0a0a0" stroked="f"/>
         </w:pict>
       </w:r>
     </w:p>
@@ -2570,6 +2538,7 @@
   <w:style w:type="character" w:default="1" w:styleId="DefaultParagraphFont">
     <w:name w:val="Default Paragraph Font"/>
     <w:uiPriority w:val="1"/>
+    <w:semiHidden/>
     <w:unhideWhenUsed/>
   </w:style>
   <w:style w:type="table" w:default="1" w:styleId="TableNormal">

</xml_diff>